<commit_message>
Found bug: Hiding gets called a second time when it finishes the sequence
</commit_message>
<xml_diff>
--- a/2doList/Hiding.docx
+++ b/2doList/Hiding.docx
@@ -12,149 +12,192 @@
         <w:rPr>
           <w:lang w:val="en-US"/>
         </w:rPr>
-        <w:t>Server: Mobile damage</w:t>
+        <w:t xml:space="preserve">Make interface </w:t>
+      </w:r>
+      <w:proofErr w:type="spellStart"/>
+      <w:r>
+        <w:rPr>
+          <w:lang w:val="en-US"/>
+        </w:rPr>
+        <w:t>Ihiding</w:t>
+      </w:r>
+      <w:proofErr w:type="spellEnd"/>
+      <w:r>
+        <w:rPr>
+          <w:lang w:val="en-US"/>
+        </w:rPr>
+        <w:t>: x</w:t>
       </w:r>
       <w:r>
         <w:rPr>
           <w:lang w:val="en-US"/>
         </w:rPr>
         <w:br/>
-        <w:t xml:space="preserve">Here we </w:t>
-      </w:r>
-      <w:r>
-        <w:rPr>
-          <w:lang w:val="en-US"/>
-        </w:rPr>
-        <w:t>see when a mobile takes damage.</w:t>
+        <w:t>Make hide class</w:t>
+      </w:r>
+      <w:r>
+        <w:rPr>
+          <w:lang w:val="en-US"/>
+        </w:rPr>
+        <w:t>: x</w:t>
       </w:r>
       <w:r>
         <w:rPr>
           <w:lang w:val="en-US"/>
         </w:rPr>
         <w:br/>
-        <w:t>We can check how spell disturb works there.</w:t>
+        <w:t>Implement hide class in the hiding skill</w:t>
+      </w:r>
+      <w:r>
+        <w:rPr>
+          <w:lang w:val="en-US"/>
+        </w:rPr>
+        <w:t>: x</w:t>
+      </w:r>
+      <w:r>
+        <w:rPr>
+          <w:lang w:val="en-US"/>
+        </w:rPr>
+        <w:br/>
+        <w:t>Disturb function works:</w:t>
       </w:r>
     </w:p>
     <w:p>
       <w:pPr>
-        <w:rPr>
-          <w:lang w:val="en-US"/>
-        </w:rPr>
-      </w:pPr>
-      <w:r>
-        <w:rPr>
-          <w:lang w:val="en-US"/>
-        </w:rPr>
-        <w:t>M_spell = Ispell mobile.m_spell</w:t>
+        <w:pStyle w:val="Lijstalinea"/>
+        <w:numPr>
+          <w:ilvl w:val="0"/>
+          <w:numId w:val="1"/>
+        </w:numPr>
+        <w:rPr>
+          <w:lang w:val="en-US"/>
+        </w:rPr>
+      </w:pPr>
+      <w:proofErr w:type="spellStart"/>
+      <w:r>
+        <w:rPr>
+          <w:lang w:val="en-US"/>
+        </w:rPr>
+        <w:t>OnHiderHurt</w:t>
+      </w:r>
+      <w:proofErr w:type="spellEnd"/>
+      <w:r>
+        <w:rPr>
+          <w:lang w:val="en-US"/>
+        </w:rPr>
+        <w:t>()</w:t>
+      </w:r>
+      <w:r>
+        <w:rPr>
+          <w:lang w:val="en-US"/>
+        </w:rPr>
+        <w:t xml:space="preserve"> x</w:t>
       </w:r>
     </w:p>
     <w:p>
       <w:pPr>
-        <w:rPr>
-          <w:lang w:val="en-US"/>
-        </w:rPr>
-      </w:pPr>
+        <w:pStyle w:val="Lijstalinea"/>
+        <w:numPr>
+          <w:ilvl w:val="0"/>
+          <w:numId w:val="1"/>
+        </w:numPr>
+        <w:rPr>
+          <w:lang w:val="en-US"/>
+        </w:rPr>
+      </w:pPr>
+      <w:proofErr w:type="spellStart"/>
+      <w:r>
+        <w:rPr>
+          <w:lang w:val="en-US"/>
+        </w:rPr>
+        <w:t>OnConnectionLost</w:t>
+      </w:r>
+      <w:proofErr w:type="spellEnd"/>
+      <w:r>
+        <w:rPr>
+          <w:lang w:val="en-US"/>
+        </w:rPr>
+        <w:t>()</w:t>
+      </w:r>
     </w:p>
     <w:p>
       <w:pPr>
-        <w:rPr>
-          <w:lang w:val="en-US"/>
-        </w:rPr>
-      </w:pPr>
+        <w:pStyle w:val="Lijstalinea"/>
+        <w:numPr>
+          <w:ilvl w:val="0"/>
+          <w:numId w:val="1"/>
+        </w:numPr>
+        <w:rPr>
+          <w:lang w:val="en-US"/>
+        </w:rPr>
+      </w:pPr>
+      <w:proofErr w:type="spellStart"/>
+      <w:r>
+        <w:rPr>
+          <w:lang w:val="en-US"/>
+        </w:rPr>
+        <w:t>OnHiderDeath</w:t>
+      </w:r>
+      <w:proofErr w:type="spellEnd"/>
+      <w:r>
+        <w:rPr>
+          <w:lang w:val="en-US"/>
+        </w:rPr>
+        <w:t>()</w:t>
+      </w:r>
+      <w:bookmarkStart w:id="0" w:name="_GoBack"/>
+      <w:bookmarkEnd w:id="0"/>
     </w:p>
     <w:p>
       <w:pPr>
-        <w:rPr>
-          <w:lang w:val="en-US"/>
-        </w:rPr>
-      </w:pPr>
-      <w:r>
-        <w:rPr>
-          <w:lang w:val="en-US"/>
-        </w:rPr>
-        <w:t>Solution:</w:t>
-      </w:r>
-      <w:r>
-        <w:rPr>
-          <w:lang w:val="en-US"/>
-        </w:rPr>
-        <w:br/>
-        <w:t>Make an interface like Ispell called Ihiding</w:t>
-      </w:r>
-      <w:r>
-        <w:rPr>
-          <w:lang w:val="en-US"/>
-        </w:rPr>
-        <w:br/>
-        <w:t>Make a hide class based on IHiding</w:t>
-      </w:r>
-      <w:r>
-        <w:rPr>
-          <w:lang w:val="en-US"/>
-        </w:rPr>
-        <w:br/>
-        <w:t>Implement the hide</w:t>
-      </w:r>
-      <w:r>
-        <w:rPr>
-          <w:lang w:val="en-US"/>
-        </w:rPr>
-        <w:t xml:space="preserve"> into the hiding skill like S</w:t>
-      </w:r>
-      <w:r>
-        <w:rPr>
-          <w:lang w:val="en-US"/>
-        </w:rPr>
-        <w:t>piritS</w:t>
-      </w:r>
-      <w:bookmarkStart w:id="0" w:name="_GoBack"/>
-      <w:bookmarkEnd w:id="0"/>
-      <w:r>
-        <w:rPr>
-          <w:lang w:val="en-US"/>
-        </w:rPr>
-        <w:t>peaking</w:t>
+        <w:pStyle w:val="Lijstalinea"/>
+        <w:numPr>
+          <w:ilvl w:val="0"/>
+          <w:numId w:val="1"/>
+        </w:numPr>
+        <w:rPr>
+          <w:lang w:val="en-US"/>
+        </w:rPr>
+      </w:pPr>
+      <w:proofErr w:type="spellStart"/>
+      <w:r>
+        <w:rPr>
+          <w:lang w:val="en-US"/>
+        </w:rPr>
+        <w:t>OnCasting</w:t>
+      </w:r>
+      <w:proofErr w:type="spellEnd"/>
+      <w:r>
+        <w:rPr>
+          <w:lang w:val="en-US"/>
+        </w:rPr>
+        <w:t>()</w:t>
       </w:r>
     </w:p>
     <w:p>
       <w:pPr>
-        <w:rPr>
-          <w:lang w:val="en-US"/>
-        </w:rPr>
-      </w:pPr>
-      <w:r>
-        <w:rPr>
-          <w:lang w:val="en-US"/>
-        </w:rPr>
-        <w:br w:type="page"/>
-      </w:r>
-    </w:p>
-    <w:p>
-      <w:pPr>
-        <w:rPr>
-          <w:lang w:val="en-US"/>
-        </w:rPr>
-      </w:pPr>
-      <w:r>
-        <w:rPr>
-          <w:lang w:val="en-US"/>
-        </w:rPr>
-        <w:lastRenderedPageBreak/>
-        <w:t>Make interface Ihiding: x</w:t>
-      </w:r>
-      <w:r>
-        <w:rPr>
-          <w:lang w:val="en-US"/>
-        </w:rPr>
-        <w:br/>
-        <w:t>Make hide class</w:t>
-      </w:r>
-      <w:r>
-        <w:rPr>
-          <w:lang w:val="en-US"/>
-        </w:rPr>
-        <w:br/>
-        <w:t>Implement hide class in the hiding skill</w:t>
+        <w:pStyle w:val="Lijstalinea"/>
+        <w:numPr>
+          <w:ilvl w:val="0"/>
+          <w:numId w:val="1"/>
+        </w:numPr>
+        <w:rPr>
+          <w:lang w:val="en-US"/>
+        </w:rPr>
+      </w:pPr>
+      <w:proofErr w:type="spellStart"/>
+      <w:r>
+        <w:rPr>
+          <w:lang w:val="en-US"/>
+        </w:rPr>
+        <w:t>OnHidingAgain</w:t>
+      </w:r>
+      <w:proofErr w:type="spellEnd"/>
+      <w:r>
+        <w:rPr>
+          <w:lang w:val="en-US"/>
+        </w:rPr>
+        <w:t>()</w:t>
       </w:r>
     </w:p>
     <w:sectPr>
@@ -165,6 +208,100 @@
     </w:sectPr>
   </w:body>
 </w:document>
+</file>
+
+<file path=word/numbering.xml><?xml version="1.0" encoding="utf-8"?>
+<w:numbering xmlns:wpc="http://schemas.microsoft.com/office/word/2010/wordprocessingCanvas" xmlns:cx="http://schemas.microsoft.com/office/drawing/2014/chartex" xmlns:cx1="http://schemas.microsoft.com/office/drawing/2015/9/8/chartex" xmlns:cx2="http://schemas.microsoft.com/office/drawing/2015/10/21/chartex" xmlns:cx3="http://schemas.microsoft.com/office/drawing/2016/5/9/chartex" xmlns:cx4="http://schemas.microsoft.com/office/drawing/2016/5/10/chartex" xmlns:cx5="http://schemas.microsoft.com/office/drawing/2016/5/11/chartex" xmlns:cx6="http://schemas.microsoft.com/office/drawing/2016/5/12/chartex" xmlns:cx7="http://schemas.microsoft.com/office/drawing/2016/5/13/chartex" xmlns:cx8="http://schemas.microsoft.com/office/drawing/2016/5/14/chartex" xmlns:mc="http://schemas.openxmlformats.org/markup-compatibility/2006" xmlns:aink="http://schemas.microsoft.com/office/drawing/2016/ink" xmlns:o="urn:schemas-microsoft-com:office:office" xmlns:r="http://schemas.openxmlformats.org/officeDocument/2006/relationships" xmlns:m="http://schemas.openxmlformats.org/officeDocument/2006/math" xmlns:v="urn:schemas-microsoft-com:vml" xmlns:wp14="http://schemas.microsoft.com/office/word/2010/wordprocessingDrawing" xmlns:wp="http://schemas.openxmlformats.org/drawingml/2006/wordprocessingDrawing" xmlns:w10="urn:schemas-microsoft-com:office:word" xmlns:w="http://schemas.openxmlformats.org/wordprocessingml/2006/main" xmlns:w14="http://schemas.microsoft.com/office/word/2010/wordml" xmlns:w15="http://schemas.microsoft.com/office/word/2012/wordml" xmlns:w16se="http://schemas.microsoft.com/office/word/2015/wordml/symex" xmlns:wpg="http://schemas.microsoft.com/office/word/2010/wordprocessingGroup" xmlns:wpi="http://schemas.microsoft.com/office/word/2010/wordprocessingInk" xmlns:wne="http://schemas.microsoft.com/office/word/2006/wordml" xmlns:wps="http://schemas.microsoft.com/office/word/2010/wordprocessingShape" mc:Ignorable="w14 w15 w16se wp14">
+  <w:abstractNum w:abstractNumId="0" w15:restartNumberingAfterBreak="0">
+    <w:nsid w:val="615F3DF1"/>
+    <w:multiLevelType w:val="hybridMultilevel"/>
+    <w:tmpl w:val="162877EE"/>
+    <w:lvl w:ilvl="0" w:tplc="0813000F">
+      <w:start w:val="1"/>
+      <w:numFmt w:val="decimal"/>
+      <w:lvlText w:val="%1."/>
+      <w:lvlJc w:val="left"/>
+      <w:pPr>
+        <w:ind w:left="720" w:hanging="360"/>
+      </w:pPr>
+    </w:lvl>
+    <w:lvl w:ilvl="1" w:tplc="08130019" w:tentative="1">
+      <w:start w:val="1"/>
+      <w:numFmt w:val="lowerLetter"/>
+      <w:lvlText w:val="%2."/>
+      <w:lvlJc w:val="left"/>
+      <w:pPr>
+        <w:ind w:left="1440" w:hanging="360"/>
+      </w:pPr>
+    </w:lvl>
+    <w:lvl w:ilvl="2" w:tplc="0813001B" w:tentative="1">
+      <w:start w:val="1"/>
+      <w:numFmt w:val="lowerRoman"/>
+      <w:lvlText w:val="%3."/>
+      <w:lvlJc w:val="right"/>
+      <w:pPr>
+        <w:ind w:left="2160" w:hanging="180"/>
+      </w:pPr>
+    </w:lvl>
+    <w:lvl w:ilvl="3" w:tplc="0813000F" w:tentative="1">
+      <w:start w:val="1"/>
+      <w:numFmt w:val="decimal"/>
+      <w:lvlText w:val="%4."/>
+      <w:lvlJc w:val="left"/>
+      <w:pPr>
+        <w:ind w:left="2880" w:hanging="360"/>
+      </w:pPr>
+    </w:lvl>
+    <w:lvl w:ilvl="4" w:tplc="08130019" w:tentative="1">
+      <w:start w:val="1"/>
+      <w:numFmt w:val="lowerLetter"/>
+      <w:lvlText w:val="%5."/>
+      <w:lvlJc w:val="left"/>
+      <w:pPr>
+        <w:ind w:left="3600" w:hanging="360"/>
+      </w:pPr>
+    </w:lvl>
+    <w:lvl w:ilvl="5" w:tplc="0813001B" w:tentative="1">
+      <w:start w:val="1"/>
+      <w:numFmt w:val="lowerRoman"/>
+      <w:lvlText w:val="%6."/>
+      <w:lvlJc w:val="right"/>
+      <w:pPr>
+        <w:ind w:left="4320" w:hanging="180"/>
+      </w:pPr>
+    </w:lvl>
+    <w:lvl w:ilvl="6" w:tplc="0813000F" w:tentative="1">
+      <w:start w:val="1"/>
+      <w:numFmt w:val="decimal"/>
+      <w:lvlText w:val="%7."/>
+      <w:lvlJc w:val="left"/>
+      <w:pPr>
+        <w:ind w:left="5040" w:hanging="360"/>
+      </w:pPr>
+    </w:lvl>
+    <w:lvl w:ilvl="7" w:tplc="08130019" w:tentative="1">
+      <w:start w:val="1"/>
+      <w:numFmt w:val="lowerLetter"/>
+      <w:lvlText w:val="%8."/>
+      <w:lvlJc w:val="left"/>
+      <w:pPr>
+        <w:ind w:left="5760" w:hanging="360"/>
+      </w:pPr>
+    </w:lvl>
+    <w:lvl w:ilvl="8" w:tplc="0813001B" w:tentative="1">
+      <w:start w:val="1"/>
+      <w:numFmt w:val="lowerRoman"/>
+      <w:lvlText w:val="%9."/>
+      <w:lvlJc w:val="right"/>
+      <w:pPr>
+        <w:ind w:left="6480" w:hanging="180"/>
+      </w:pPr>
+    </w:lvl>
+  </w:abstractNum>
+  <w:num w:numId="1">
+    <w:abstractNumId w:val="0"/>
+  </w:num>
+</w:numbering>
 </file>
 
 <file path=word/styles.xml><?xml version="1.0" encoding="utf-8"?>
@@ -591,6 +728,17 @@
     <w:semiHidden/>
     <w:unhideWhenUsed/>
   </w:style>
+  <w:style w:type="paragraph" w:styleId="Lijstalinea">
+    <w:name w:val="List Paragraph"/>
+    <w:basedOn w:val="Standaard"/>
+    <w:uiPriority w:val="34"/>
+    <w:qFormat/>
+    <w:rsid w:val="0044357E"/>
+    <w:pPr>
+      <w:ind w:left="720"/>
+      <w:contextualSpacing/>
+    </w:pPr>
+  </w:style>
 </w:styles>
 </file>
 

</xml_diff>

<commit_message>
Fixed bug inside hide.cs: Bug: Hiding skill got called 2x when activated
</commit_message>
<xml_diff>
--- a/2doList/Hiding.docx
+++ b/2doList/Hiding.docx
@@ -2,6 +2,972 @@
 <file path=word/document.xml><?xml version="1.0" encoding="utf-8"?>
 <w:document xmlns:wpc="http://schemas.microsoft.com/office/word/2010/wordprocessingCanvas" xmlns:cx="http://schemas.microsoft.com/office/drawing/2014/chartex" xmlns:cx1="http://schemas.microsoft.com/office/drawing/2015/9/8/chartex" xmlns:cx2="http://schemas.microsoft.com/office/drawing/2015/10/21/chartex" xmlns:cx3="http://schemas.microsoft.com/office/drawing/2016/5/9/chartex" xmlns:cx4="http://schemas.microsoft.com/office/drawing/2016/5/10/chartex" xmlns:cx5="http://schemas.microsoft.com/office/drawing/2016/5/11/chartex" xmlns:cx6="http://schemas.microsoft.com/office/drawing/2016/5/12/chartex" xmlns:cx7="http://schemas.microsoft.com/office/drawing/2016/5/13/chartex" xmlns:cx8="http://schemas.microsoft.com/office/drawing/2016/5/14/chartex" xmlns:mc="http://schemas.openxmlformats.org/markup-compatibility/2006" xmlns:aink="http://schemas.microsoft.com/office/drawing/2016/ink" xmlns:o="urn:schemas-microsoft-com:office:office" xmlns:r="http://schemas.openxmlformats.org/officeDocument/2006/relationships" xmlns:m="http://schemas.openxmlformats.org/officeDocument/2006/math" xmlns:v="urn:schemas-microsoft-com:vml" xmlns:wp14="http://schemas.microsoft.com/office/word/2010/wordprocessingDrawing" xmlns:wp="http://schemas.openxmlformats.org/drawingml/2006/wordprocessingDrawing" xmlns:w10="urn:schemas-microsoft-com:office:word" xmlns:w="http://schemas.openxmlformats.org/wordprocessingml/2006/main" xmlns:w14="http://schemas.microsoft.com/office/word/2010/wordml" xmlns:w15="http://schemas.microsoft.com/office/word/2012/wordml" xmlns:w16se="http://schemas.microsoft.com/office/word/2015/wordml/symex" xmlns:wpg="http://schemas.microsoft.com/office/word/2010/wordprocessingGroup" xmlns:wpi="http://schemas.microsoft.com/office/word/2010/wordprocessingInk" xmlns:wne="http://schemas.microsoft.com/office/word/2006/wordml" xmlns:wps="http://schemas.microsoft.com/office/word/2010/wordprocessingShape" mc:Ignorable="w14 w15 w16se wp14">
   <w:body>
+    <w:p>
+      <w:proofErr w:type="spellStart"/>
+      <w:r>
+        <w:t>Function</w:t>
+      </w:r>
+      <w:proofErr w:type="spellEnd"/>
+      <w:r>
+        <w:t xml:space="preserve"> word 2x opgeroepen: eerst bij de start en dan eens na de timer afloopt.</w:t>
+      </w:r>
+      <w:r>
+        <w:br/>
+      </w:r>
+      <w:proofErr w:type="spellStart"/>
+      <w:r>
+        <w:t>hide.cs</w:t>
+      </w:r>
+      <w:proofErr w:type="spellEnd"/>
+      <w:r>
+        <w:t xml:space="preserve">: </w:t>
+      </w:r>
+      <w:proofErr w:type="spellStart"/>
+      <w:r>
+        <w:t>HideTimer</w:t>
+      </w:r>
+      <w:proofErr w:type="spellEnd"/>
+      <w:r>
+        <w:t xml:space="preserve">(): </w:t>
+      </w:r>
+      <w:proofErr w:type="spellStart"/>
+      <w:r>
+        <w:t>OnTick</w:t>
+      </w:r>
+      <w:proofErr w:type="spellEnd"/>
+      <w:r>
+        <w:t>()</w:t>
+      </w:r>
+    </w:p>
+    <w:p>
+      <w:pPr>
+        <w:rPr>
+          <w:lang w:val="en-US"/>
+        </w:rPr>
+      </w:pPr>
+      <w:r>
+        <w:rPr>
+          <w:lang w:val="en-US"/>
+        </w:rPr>
+        <w:t>Debug list</w:t>
+      </w:r>
+      <w:r>
+        <w:rPr>
+          <w:lang w:val="en-US"/>
+        </w:rPr>
+        <w:t>:</w:t>
+      </w:r>
+    </w:p>
+    <w:p>
+      <w:pPr>
+        <w:rPr>
+          <w:lang w:val="en-US"/>
+        </w:rPr>
+      </w:pPr>
+      <w:r>
+        <w:rPr>
+          <w:lang w:val="en-US"/>
+        </w:rPr>
+        <w:t>Start hiding</w:t>
+      </w:r>
+    </w:p>
+    <w:p>
+      <w:pPr>
+        <w:rPr>
+          <w:lang w:val="en-US"/>
+        </w:rPr>
+      </w:pPr>
+      <w:proofErr w:type="spellStart"/>
+      <w:r>
+        <w:rPr>
+          <w:lang w:val="en-US"/>
+        </w:rPr>
+        <w:t>hide.TryToHide</w:t>
+      </w:r>
+      <w:proofErr w:type="spellEnd"/>
+      <w:r>
+        <w:rPr>
+          <w:lang w:val="en-US"/>
+        </w:rPr>
+        <w:t xml:space="preserve">() </w:t>
+      </w:r>
+      <w:proofErr w:type="spellStart"/>
+      <w:r>
+        <w:rPr>
+          <w:lang w:val="en-US"/>
+        </w:rPr>
+        <w:t>hide.cs</w:t>
+      </w:r>
+      <w:proofErr w:type="spellEnd"/>
+    </w:p>
+    <w:p>
+      <w:pPr>
+        <w:rPr>
+          <w:lang w:val="en-US"/>
+        </w:rPr>
+      </w:pPr>
+      <w:proofErr w:type="spellStart"/>
+      <w:r>
+        <w:rPr>
+          <w:lang w:val="en-US"/>
+        </w:rPr>
+        <w:t>HideState.TryToHide</w:t>
+      </w:r>
+      <w:proofErr w:type="spellEnd"/>
+      <w:r>
+        <w:rPr>
+          <w:lang w:val="en-US"/>
+        </w:rPr>
+        <w:t xml:space="preserve"> </w:t>
+      </w:r>
+      <w:proofErr w:type="spellStart"/>
+      <w:r>
+        <w:rPr>
+          <w:lang w:val="en-US"/>
+        </w:rPr>
+        <w:t>hide.cs</w:t>
+      </w:r>
+      <w:proofErr w:type="spellEnd"/>
+    </w:p>
+    <w:p>
+      <w:pPr>
+        <w:rPr>
+          <w:lang w:val="en-US"/>
+        </w:rPr>
+      </w:pPr>
+      <w:proofErr w:type="spellStart"/>
+      <w:r>
+        <w:rPr>
+          <w:lang w:val="en-US"/>
+        </w:rPr>
+        <w:t>HideState.TryToHide</w:t>
+      </w:r>
+      <w:proofErr w:type="spellEnd"/>
+      <w:r>
+        <w:rPr>
+          <w:lang w:val="en-US"/>
+        </w:rPr>
+        <w:t xml:space="preserve"> </w:t>
+      </w:r>
+      <w:proofErr w:type="spellStart"/>
+      <w:r>
+        <w:rPr>
+          <w:lang w:val="en-US"/>
+        </w:rPr>
+        <w:t>m_HiderTimer.Start</w:t>
+      </w:r>
+      <w:proofErr w:type="spellEnd"/>
+      <w:r>
+        <w:rPr>
+          <w:lang w:val="en-US"/>
+        </w:rPr>
+        <w:t xml:space="preserve">() </w:t>
+      </w:r>
+      <w:proofErr w:type="spellStart"/>
+      <w:r>
+        <w:rPr>
+          <w:lang w:val="en-US"/>
+        </w:rPr>
+        <w:t>hide.cs</w:t>
+      </w:r>
+      <w:proofErr w:type="spellEnd"/>
+    </w:p>
+    <w:p>
+      <w:pPr>
+        <w:rPr>
+          <w:lang w:val="en-US"/>
+        </w:rPr>
+      </w:pPr>
+      <w:proofErr w:type="spellStart"/>
+      <w:r>
+        <w:rPr>
+          <w:lang w:val="en-US"/>
+        </w:rPr>
+        <w:t>Hide.TryToHide</w:t>
+      </w:r>
+      <w:proofErr w:type="spellEnd"/>
+      <w:r>
+        <w:rPr>
+          <w:lang w:val="en-US"/>
+        </w:rPr>
+        <w:t>() = True</w:t>
+      </w:r>
+    </w:p>
+    <w:p>
+      <w:pPr>
+        <w:rPr>
+          <w:lang w:val="en-US"/>
+        </w:rPr>
+      </w:pPr>
+      <w:r>
+        <w:rPr>
+          <w:lang w:val="en-US"/>
+        </w:rPr>
+        <w:t>“After 3 seconds”</w:t>
+      </w:r>
+    </w:p>
+    <w:p>
+      <w:pPr>
+        <w:rPr>
+          <w:lang w:val="en-US"/>
+        </w:rPr>
+      </w:pPr>
+      <w:r>
+        <w:rPr>
+          <w:lang w:val="en-US"/>
+        </w:rPr>
+        <w:t xml:space="preserve">inside </w:t>
+      </w:r>
+      <w:proofErr w:type="spellStart"/>
+      <w:r>
+        <w:rPr>
+          <w:lang w:val="en-US"/>
+        </w:rPr>
+        <w:t>HidingTimer</w:t>
+      </w:r>
+      <w:proofErr w:type="spellEnd"/>
+      <w:r>
+        <w:rPr>
+          <w:lang w:val="en-US"/>
+        </w:rPr>
+        <w:t xml:space="preserve">: </w:t>
+      </w:r>
+      <w:proofErr w:type="spellStart"/>
+      <w:r>
+        <w:rPr>
+          <w:lang w:val="en-US"/>
+        </w:rPr>
+        <w:t>OnTick</w:t>
+      </w:r>
+      <w:proofErr w:type="spellEnd"/>
+      <w:r>
+        <w:rPr>
+          <w:lang w:val="en-US"/>
+        </w:rPr>
+        <w:t xml:space="preserve">() </w:t>
+      </w:r>
+      <w:proofErr w:type="spellStart"/>
+      <w:r>
+        <w:rPr>
+          <w:lang w:val="en-US"/>
+        </w:rPr>
+        <w:t>startfunction</w:t>
+      </w:r>
+      <w:proofErr w:type="spellEnd"/>
+      <w:r>
+        <w:rPr>
+          <w:lang w:val="en-US"/>
+        </w:rPr>
+        <w:t xml:space="preserve">: </w:t>
+      </w:r>
+      <w:proofErr w:type="spellStart"/>
+      <w:r>
+        <w:rPr>
+          <w:lang w:val="en-US"/>
+        </w:rPr>
+        <w:t>hide.cs</w:t>
+      </w:r>
+      <w:proofErr w:type="spellEnd"/>
+    </w:p>
+    <w:p>
+      <w:pPr>
+        <w:rPr>
+          <w:lang w:val="en-US"/>
+        </w:rPr>
+      </w:pPr>
+      <w:r>
+        <w:rPr>
+          <w:lang w:val="en-US"/>
+        </w:rPr>
+        <w:t>Start hiding</w:t>
+      </w:r>
+    </w:p>
+    <w:p>
+      <w:pPr>
+        <w:rPr>
+          <w:lang w:val="en-US"/>
+        </w:rPr>
+      </w:pPr>
+      <w:proofErr w:type="spellStart"/>
+      <w:r>
+        <w:rPr>
+          <w:lang w:val="en-US"/>
+        </w:rPr>
+        <w:t>hide.TryToHide</w:t>
+      </w:r>
+      <w:proofErr w:type="spellEnd"/>
+      <w:r>
+        <w:rPr>
+          <w:lang w:val="en-US"/>
+        </w:rPr>
+        <w:t xml:space="preserve">() </w:t>
+      </w:r>
+      <w:proofErr w:type="spellStart"/>
+      <w:r>
+        <w:rPr>
+          <w:lang w:val="en-US"/>
+        </w:rPr>
+        <w:t>hide.cs</w:t>
+      </w:r>
+      <w:proofErr w:type="spellEnd"/>
+    </w:p>
+    <w:p>
+      <w:pPr>
+        <w:rPr>
+          <w:lang w:val="en-US"/>
+        </w:rPr>
+      </w:pPr>
+      <w:r>
+        <w:rPr>
+          <w:lang w:val="en-US"/>
+        </w:rPr>
+        <w:t>Disturb new hiding request</w:t>
+      </w:r>
+    </w:p>
+    <w:p>
+      <w:pPr>
+        <w:rPr>
+          <w:lang w:val="en-US"/>
+        </w:rPr>
+      </w:pPr>
+      <w:proofErr w:type="spellStart"/>
+      <w:r>
+        <w:rPr>
+          <w:lang w:val="en-US"/>
+        </w:rPr>
+        <w:t>Hide.TryToHide</w:t>
+      </w:r>
+      <w:proofErr w:type="spellEnd"/>
+      <w:r>
+        <w:rPr>
+          <w:lang w:val="en-US"/>
+        </w:rPr>
+        <w:t>() = False</w:t>
+      </w:r>
+    </w:p>
+    <w:p>
+      <w:pPr>
+        <w:rPr>
+          <w:lang w:val="en-US"/>
+        </w:rPr>
+      </w:pPr>
+      <w:r>
+        <w:rPr>
+          <w:lang w:val="en-US"/>
+        </w:rPr>
+        <w:t xml:space="preserve">inside </w:t>
+      </w:r>
+      <w:proofErr w:type="spellStart"/>
+      <w:r>
+        <w:rPr>
+          <w:lang w:val="en-US"/>
+        </w:rPr>
+        <w:t>HidingTimer</w:t>
+      </w:r>
+      <w:proofErr w:type="spellEnd"/>
+      <w:r>
+        <w:rPr>
+          <w:lang w:val="en-US"/>
+        </w:rPr>
+        <w:t xml:space="preserve">: </w:t>
+      </w:r>
+      <w:proofErr w:type="spellStart"/>
+      <w:r>
+        <w:rPr>
+          <w:lang w:val="en-US"/>
+        </w:rPr>
+        <w:t>m_Hiding.m_state</w:t>
+      </w:r>
+      <w:proofErr w:type="spellEnd"/>
+      <w:r>
+        <w:rPr>
+          <w:lang w:val="en-US"/>
+        </w:rPr>
+        <w:t xml:space="preserve"> == </w:t>
+      </w:r>
+      <w:proofErr w:type="spellStart"/>
+      <w:r>
+        <w:rPr>
+          <w:lang w:val="en-US"/>
+        </w:rPr>
+        <w:t>HidingState.TryingToHid</w:t>
+      </w:r>
+      <w:proofErr w:type="spellEnd"/>
+      <w:r>
+        <w:rPr>
+          <w:lang w:val="en-US"/>
+        </w:rPr>
+        <w:t xml:space="preserve"> </w:t>
+      </w:r>
+      <w:proofErr w:type="spellStart"/>
+      <w:r>
+        <w:rPr>
+          <w:lang w:val="en-US"/>
+        </w:rPr>
+        <w:t>startIf</w:t>
+      </w:r>
+      <w:proofErr w:type="spellEnd"/>
+      <w:r>
+        <w:rPr>
+          <w:lang w:val="en-US"/>
+        </w:rPr>
+        <w:t xml:space="preserve">: </w:t>
+      </w:r>
+      <w:proofErr w:type="spellStart"/>
+      <w:r>
+        <w:rPr>
+          <w:lang w:val="en-US"/>
+        </w:rPr>
+        <w:t>hide.cs</w:t>
+      </w:r>
+      <w:proofErr w:type="spellEnd"/>
+    </w:p>
+    <w:p>
+      <w:pPr>
+        <w:rPr>
+          <w:lang w:val="en-US"/>
+        </w:rPr>
+      </w:pPr>
+      <w:proofErr w:type="spellStart"/>
+      <w:r>
+        <w:rPr>
+          <w:lang w:val="en-US"/>
+        </w:rPr>
+        <w:t>OnHide</w:t>
+      </w:r>
+      <w:proofErr w:type="spellEnd"/>
+      <w:r>
+        <w:rPr>
+          <w:lang w:val="en-US"/>
+        </w:rPr>
+        <w:t xml:space="preserve"> </w:t>
+      </w:r>
+      <w:proofErr w:type="spellStart"/>
+      <w:r>
+        <w:rPr>
+          <w:lang w:val="en-US"/>
+        </w:rPr>
+        <w:t>Hiding.cs</w:t>
+      </w:r>
+      <w:proofErr w:type="spellEnd"/>
+    </w:p>
+    <w:p>
+      <w:pPr>
+        <w:rPr>
+          <w:lang w:val="en-US"/>
+        </w:rPr>
+      </w:pPr>
+      <w:proofErr w:type="spellStart"/>
+      <w:r>
+        <w:rPr>
+          <w:lang w:val="en-US"/>
+        </w:rPr>
+        <w:t>FinishedSequence</w:t>
+      </w:r>
+      <w:proofErr w:type="spellEnd"/>
+    </w:p>
+    <w:p>
+      <w:pPr>
+        <w:rPr>
+          <w:lang w:val="en-US"/>
+        </w:rPr>
+      </w:pPr>
+      <w:r>
+        <w:rPr>
+          <w:lang w:val="en-US"/>
+        </w:rPr>
+        <w:t xml:space="preserve">setting </w:t>
+      </w:r>
+      <w:proofErr w:type="spellStart"/>
+      <w:r>
+        <w:rPr>
+          <w:lang w:val="en-US"/>
+        </w:rPr>
+        <w:t>m_hider.hiding</w:t>
+      </w:r>
+      <w:proofErr w:type="spellEnd"/>
+      <w:r>
+        <w:rPr>
+          <w:lang w:val="en-US"/>
+        </w:rPr>
+        <w:t xml:space="preserve"> = null</w:t>
+      </w:r>
+    </w:p>
+    <w:p>
+      <w:pPr>
+        <w:rPr>
+          <w:lang w:val="en-US"/>
+        </w:rPr>
+      </w:pPr>
+      <w:r>
+        <w:rPr>
+          <w:lang w:val="en-US"/>
+        </w:rPr>
+        <w:t xml:space="preserve">inside </w:t>
+      </w:r>
+      <w:proofErr w:type="spellStart"/>
+      <w:r>
+        <w:rPr>
+          <w:lang w:val="en-US"/>
+        </w:rPr>
+        <w:t>HidingTimer</w:t>
+      </w:r>
+      <w:proofErr w:type="spellEnd"/>
+      <w:r>
+        <w:rPr>
+          <w:lang w:val="en-US"/>
+        </w:rPr>
+        <w:t xml:space="preserve">: </w:t>
+      </w:r>
+      <w:proofErr w:type="spellStart"/>
+      <w:r>
+        <w:rPr>
+          <w:lang w:val="en-US"/>
+        </w:rPr>
+        <w:t>m_Hiding.m_state</w:t>
+      </w:r>
+      <w:proofErr w:type="spellEnd"/>
+      <w:r>
+        <w:rPr>
+          <w:lang w:val="en-US"/>
+        </w:rPr>
+        <w:t xml:space="preserve"> == </w:t>
+      </w:r>
+      <w:proofErr w:type="spellStart"/>
+      <w:r>
+        <w:rPr>
+          <w:lang w:val="en-US"/>
+        </w:rPr>
+        <w:t>HidingState.TryingToHid</w:t>
+      </w:r>
+      <w:proofErr w:type="spellEnd"/>
+      <w:r>
+        <w:rPr>
+          <w:lang w:val="en-US"/>
+        </w:rPr>
+        <w:t xml:space="preserve"> </w:t>
+      </w:r>
+      <w:proofErr w:type="spellStart"/>
+      <w:r>
+        <w:rPr>
+          <w:lang w:val="en-US"/>
+        </w:rPr>
+        <w:t>endIf</w:t>
+      </w:r>
+      <w:proofErr w:type="spellEnd"/>
+      <w:r>
+        <w:rPr>
+          <w:lang w:val="en-US"/>
+        </w:rPr>
+        <w:t xml:space="preserve">: </w:t>
+      </w:r>
+      <w:proofErr w:type="spellStart"/>
+      <w:r>
+        <w:rPr>
+          <w:lang w:val="en-US"/>
+        </w:rPr>
+        <w:t>hide.cs</w:t>
+      </w:r>
+      <w:proofErr w:type="spellEnd"/>
+    </w:p>
+    <w:p>
+      <w:pPr>
+        <w:rPr>
+          <w:lang w:val="en-US"/>
+        </w:rPr>
+      </w:pPr>
+      <w:r>
+        <w:rPr>
+          <w:lang w:val="en-US"/>
+        </w:rPr>
+        <w:t xml:space="preserve">inside </w:t>
+      </w:r>
+      <w:proofErr w:type="spellStart"/>
+      <w:r>
+        <w:rPr>
+          <w:lang w:val="en-US"/>
+        </w:rPr>
+        <w:t>HidingTimer</w:t>
+      </w:r>
+      <w:proofErr w:type="spellEnd"/>
+      <w:r>
+        <w:rPr>
+          <w:lang w:val="en-US"/>
+        </w:rPr>
+        <w:t xml:space="preserve">: </w:t>
+      </w:r>
+      <w:proofErr w:type="spellStart"/>
+      <w:r>
+        <w:rPr>
+          <w:lang w:val="en-US"/>
+        </w:rPr>
+        <w:t>OnTick</w:t>
+      </w:r>
+      <w:proofErr w:type="spellEnd"/>
+      <w:r>
+        <w:rPr>
+          <w:lang w:val="en-US"/>
+        </w:rPr>
+        <w:t xml:space="preserve">() </w:t>
+      </w:r>
+      <w:proofErr w:type="spellStart"/>
+      <w:r>
+        <w:rPr>
+          <w:lang w:val="en-US"/>
+        </w:rPr>
+        <w:t>endfunction</w:t>
+      </w:r>
+      <w:proofErr w:type="spellEnd"/>
+      <w:r>
+        <w:rPr>
+          <w:lang w:val="en-US"/>
+        </w:rPr>
+        <w:t xml:space="preserve">: </w:t>
+      </w:r>
+      <w:proofErr w:type="spellStart"/>
+      <w:r>
+        <w:rPr>
+          <w:lang w:val="en-US"/>
+        </w:rPr>
+        <w:t>hide.cs</w:t>
+      </w:r>
+      <w:proofErr w:type="spellEnd"/>
+    </w:p>
+    <w:p>
+      <w:pPr>
+        <w:rPr>
+          <w:b/>
+          <w:lang w:val="en-US"/>
+        </w:rPr>
+      </w:pPr>
+      <w:r>
+        <w:rPr>
+          <w:b/>
+          <w:lang w:val="en-US"/>
+        </w:rPr>
+        <w:t xml:space="preserve">Bug: </w:t>
+      </w:r>
+      <w:r>
+        <w:rPr>
+          <w:rFonts w:ascii="Consolas" w:hAnsi="Consolas" w:cs="Consolas"/>
+          <w:color w:val="0000FF"/>
+          <w:sz w:val="19"/>
+          <w:szCs w:val="19"/>
+          <w:lang w:val="en-US"/>
+        </w:rPr>
+        <w:t>else</w:t>
+      </w:r>
+      <w:r>
+        <w:rPr>
+          <w:rFonts w:ascii="Consolas" w:hAnsi="Consolas" w:cs="Consolas"/>
+          <w:color w:val="000000"/>
+          <w:sz w:val="19"/>
+          <w:szCs w:val="19"/>
+          <w:lang w:val="en-US"/>
+        </w:rPr>
+        <w:t xml:space="preserve"> </w:t>
+      </w:r>
+      <w:r>
+        <w:rPr>
+          <w:rFonts w:ascii="Consolas" w:hAnsi="Consolas" w:cs="Consolas"/>
+          <w:color w:val="0000FF"/>
+          <w:sz w:val="19"/>
+          <w:szCs w:val="19"/>
+          <w:lang w:val="en-US"/>
+        </w:rPr>
+        <w:t>if</w:t>
+      </w:r>
+      <w:r>
+        <w:rPr>
+          <w:rFonts w:ascii="Consolas" w:hAnsi="Consolas" w:cs="Consolas"/>
+          <w:color w:val="000000"/>
+          <w:sz w:val="19"/>
+          <w:szCs w:val="19"/>
+          <w:lang w:val="en-US"/>
+        </w:rPr>
+        <w:t xml:space="preserve"> (</w:t>
+      </w:r>
+      <w:proofErr w:type="spellStart"/>
+      <w:r>
+        <w:rPr>
+          <w:rFonts w:ascii="Consolas" w:hAnsi="Consolas" w:cs="Consolas"/>
+          <w:color w:val="000000"/>
+          <w:sz w:val="19"/>
+          <w:szCs w:val="19"/>
+          <w:lang w:val="en-US"/>
+        </w:rPr>
+        <w:t>m_Hiding.m_state</w:t>
+      </w:r>
+      <w:proofErr w:type="spellEnd"/>
+      <w:r>
+        <w:rPr>
+          <w:rFonts w:ascii="Consolas" w:hAnsi="Consolas" w:cs="Consolas"/>
+          <w:color w:val="000000"/>
+          <w:sz w:val="19"/>
+          <w:szCs w:val="19"/>
+          <w:lang w:val="en-US"/>
+        </w:rPr>
+        <w:t xml:space="preserve"> == </w:t>
+      </w:r>
+      <w:proofErr w:type="spellStart"/>
+      <w:r>
+        <w:rPr>
+          <w:rFonts w:ascii="Consolas" w:hAnsi="Consolas" w:cs="Consolas"/>
+          <w:color w:val="2B91AF"/>
+          <w:sz w:val="19"/>
+          <w:szCs w:val="19"/>
+          <w:lang w:val="en-US"/>
+        </w:rPr>
+        <w:t>HidingState</w:t>
+      </w:r>
+      <w:r>
+        <w:rPr>
+          <w:rFonts w:ascii="Consolas" w:hAnsi="Consolas" w:cs="Consolas"/>
+          <w:color w:val="000000"/>
+          <w:sz w:val="19"/>
+          <w:szCs w:val="19"/>
+          <w:lang w:val="en-US"/>
+        </w:rPr>
+        <w:t>.TryingToHide</w:t>
+      </w:r>
+      <w:proofErr w:type="spellEnd"/>
+      <w:r>
+        <w:rPr>
+          <w:rFonts w:ascii="Consolas" w:hAnsi="Consolas" w:cs="Consolas"/>
+          <w:color w:val="000000"/>
+          <w:sz w:val="19"/>
+          <w:szCs w:val="19"/>
+          <w:lang w:val="en-US"/>
+        </w:rPr>
+        <w:t xml:space="preserve"> &amp;&amp; </w:t>
+      </w:r>
+      <w:proofErr w:type="spellStart"/>
+      <w:r>
+        <w:rPr>
+          <w:rFonts w:ascii="Consolas" w:hAnsi="Consolas" w:cs="Consolas"/>
+          <w:color w:val="000000"/>
+          <w:sz w:val="19"/>
+          <w:szCs w:val="19"/>
+          <w:lang w:val="en-US"/>
+        </w:rPr>
+        <w:t>m_Hiding.m_hider.UseSkill</w:t>
+      </w:r>
+      <w:proofErr w:type="spellEnd"/>
+      <w:r>
+        <w:rPr>
+          <w:rFonts w:ascii="Consolas" w:hAnsi="Consolas" w:cs="Consolas"/>
+          <w:color w:val="000000"/>
+          <w:sz w:val="19"/>
+          <w:szCs w:val="19"/>
+          <w:lang w:val="en-US"/>
+        </w:rPr>
+        <w:t>(</w:t>
+      </w:r>
+      <w:proofErr w:type="spellStart"/>
+      <w:r>
+        <w:rPr>
+          <w:rFonts w:ascii="Consolas" w:hAnsi="Consolas" w:cs="Consolas"/>
+          <w:color w:val="2B91AF"/>
+          <w:sz w:val="19"/>
+          <w:szCs w:val="19"/>
+          <w:lang w:val="en-US"/>
+        </w:rPr>
+        <w:t>SkillName</w:t>
+      </w:r>
+      <w:r>
+        <w:rPr>
+          <w:rFonts w:ascii="Consolas" w:hAnsi="Consolas" w:cs="Consolas"/>
+          <w:color w:val="000000"/>
+          <w:sz w:val="19"/>
+          <w:szCs w:val="19"/>
+          <w:lang w:val="en-US"/>
+        </w:rPr>
+        <w:t>.Hiding</w:t>
+      </w:r>
+      <w:proofErr w:type="spellEnd"/>
+      <w:r>
+        <w:rPr>
+          <w:rFonts w:ascii="Consolas" w:hAnsi="Consolas" w:cs="Consolas"/>
+          <w:color w:val="000000"/>
+          <w:sz w:val="19"/>
+          <w:szCs w:val="19"/>
+          <w:lang w:val="en-US"/>
+        </w:rPr>
+        <w:t>))</w:t>
+      </w:r>
+      <w:bookmarkStart w:id="0" w:name="_GoBack"/>
+      <w:bookmarkEnd w:id="0"/>
+    </w:p>
+    <w:p>
+      <w:pPr>
+        <w:rPr>
+          <w:b/>
+          <w:lang w:val="en-US"/>
+        </w:rPr>
+      </w:pPr>
+      <w:r>
+        <w:rPr>
+          <w:b/>
+          <w:lang w:val="en-US"/>
+        </w:rPr>
+        <w:t xml:space="preserve">Solution: </w:t>
+      </w:r>
+      <w:r>
+        <w:rPr>
+          <w:rFonts w:ascii="Consolas" w:hAnsi="Consolas" w:cs="Consolas"/>
+          <w:color w:val="0000FF"/>
+          <w:sz w:val="19"/>
+          <w:szCs w:val="19"/>
+          <w:lang w:val="en-US"/>
+        </w:rPr>
+        <w:t>else</w:t>
+      </w:r>
+      <w:r>
+        <w:rPr>
+          <w:rFonts w:ascii="Consolas" w:hAnsi="Consolas" w:cs="Consolas"/>
+          <w:color w:val="000000"/>
+          <w:sz w:val="19"/>
+          <w:szCs w:val="19"/>
+          <w:lang w:val="en-US"/>
+        </w:rPr>
+        <w:t xml:space="preserve"> </w:t>
+      </w:r>
+      <w:r>
+        <w:rPr>
+          <w:rFonts w:ascii="Consolas" w:hAnsi="Consolas" w:cs="Consolas"/>
+          <w:color w:val="0000FF"/>
+          <w:sz w:val="19"/>
+          <w:szCs w:val="19"/>
+          <w:lang w:val="en-US"/>
+        </w:rPr>
+        <w:t>if</w:t>
+      </w:r>
+      <w:r>
+        <w:rPr>
+          <w:rFonts w:ascii="Consolas" w:hAnsi="Consolas" w:cs="Consolas"/>
+          <w:color w:val="000000"/>
+          <w:sz w:val="19"/>
+          <w:szCs w:val="19"/>
+          <w:lang w:val="en-US"/>
+        </w:rPr>
+        <w:t xml:space="preserve"> (</w:t>
+      </w:r>
+      <w:proofErr w:type="spellStart"/>
+      <w:r>
+        <w:rPr>
+          <w:rFonts w:ascii="Consolas" w:hAnsi="Consolas" w:cs="Consolas"/>
+          <w:color w:val="000000"/>
+          <w:sz w:val="19"/>
+          <w:szCs w:val="19"/>
+          <w:lang w:val="en-US"/>
+        </w:rPr>
+        <w:t>m_Hiding.m_state</w:t>
+      </w:r>
+      <w:proofErr w:type="spellEnd"/>
+      <w:r>
+        <w:rPr>
+          <w:rFonts w:ascii="Consolas" w:hAnsi="Consolas" w:cs="Consolas"/>
+          <w:color w:val="000000"/>
+          <w:sz w:val="19"/>
+          <w:szCs w:val="19"/>
+          <w:lang w:val="en-US"/>
+        </w:rPr>
+        <w:t xml:space="preserve"> == </w:t>
+      </w:r>
+      <w:proofErr w:type="spellStart"/>
+      <w:r>
+        <w:rPr>
+          <w:rFonts w:ascii="Consolas" w:hAnsi="Consolas" w:cs="Consolas"/>
+          <w:color w:val="2B91AF"/>
+          <w:sz w:val="19"/>
+          <w:szCs w:val="19"/>
+          <w:lang w:val="en-US"/>
+        </w:rPr>
+        <w:t>HidingState</w:t>
+      </w:r>
+      <w:r>
+        <w:rPr>
+          <w:rFonts w:ascii="Consolas" w:hAnsi="Consolas" w:cs="Consolas"/>
+          <w:color w:val="000000"/>
+          <w:sz w:val="19"/>
+          <w:szCs w:val="19"/>
+          <w:lang w:val="en-US"/>
+        </w:rPr>
+        <w:t>.TryingToHide</w:t>
+      </w:r>
+      <w:proofErr w:type="spellEnd"/>
+      <w:r>
+        <w:rPr>
+          <w:rFonts w:ascii="Consolas" w:hAnsi="Consolas" w:cs="Consolas"/>
+          <w:color w:val="000000"/>
+          <w:sz w:val="19"/>
+          <w:szCs w:val="19"/>
+          <w:lang w:val="en-US"/>
+        </w:rPr>
+        <w:t xml:space="preserve">) </w:t>
+      </w:r>
+      <w:r>
+        <w:rPr>
+          <w:rFonts w:ascii="Consolas" w:hAnsi="Consolas" w:cs="Consolas"/>
+          <w:color w:val="008000"/>
+          <w:sz w:val="19"/>
+          <w:szCs w:val="19"/>
+          <w:lang w:val="en-US"/>
+        </w:rPr>
+        <w:t>//&amp;&amp;</w:t>
+      </w:r>
+      <w:proofErr w:type="spellStart"/>
+      <w:r>
+        <w:rPr>
+          <w:rFonts w:ascii="Consolas" w:hAnsi="Consolas" w:cs="Consolas"/>
+          <w:color w:val="008000"/>
+          <w:sz w:val="19"/>
+          <w:szCs w:val="19"/>
+          <w:lang w:val="en-US"/>
+        </w:rPr>
+        <w:t>m_Hiding.m_hider.UseSkill</w:t>
+      </w:r>
+      <w:proofErr w:type="spellEnd"/>
+      <w:r>
+        <w:rPr>
+          <w:rFonts w:ascii="Consolas" w:hAnsi="Consolas" w:cs="Consolas"/>
+          <w:color w:val="008000"/>
+          <w:sz w:val="19"/>
+          <w:szCs w:val="19"/>
+          <w:lang w:val="en-US"/>
+        </w:rPr>
+        <w:t>(</w:t>
+      </w:r>
+      <w:proofErr w:type="spellStart"/>
+      <w:r>
+        <w:rPr>
+          <w:rFonts w:ascii="Consolas" w:hAnsi="Consolas" w:cs="Consolas"/>
+          <w:color w:val="008000"/>
+          <w:sz w:val="19"/>
+          <w:szCs w:val="19"/>
+          <w:lang w:val="en-US"/>
+        </w:rPr>
+        <w:t>SkillName.Hiding</w:t>
+      </w:r>
+      <w:proofErr w:type="spellEnd"/>
+      <w:r>
+        <w:rPr>
+          <w:rFonts w:ascii="Consolas" w:hAnsi="Consolas" w:cs="Consolas"/>
+          <w:color w:val="008000"/>
+          <w:sz w:val="19"/>
+          <w:szCs w:val="19"/>
+          <w:lang w:val="en-US"/>
+        </w:rPr>
+        <w:t>))</w:t>
+      </w:r>
+    </w:p>
+    <w:p>
+      <w:pPr>
+        <w:rPr>
+          <w:lang w:val="en-US"/>
+        </w:rPr>
+      </w:pPr>
+    </w:p>
     <w:p>
       <w:pPr>
         <w:rPr>
@@ -145,8 +1111,6 @@
         </w:rPr>
         <w:t>()</w:t>
       </w:r>
-      <w:bookmarkStart w:id="0" w:name="_GoBack"/>
-      <w:bookmarkEnd w:id="0"/>
     </w:p>
     <w:p>
       <w:pPr>

</xml_diff>